<commit_message>
update EPR hw assignments
</commit_message>
<xml_diff>
--- a/hw/EPR1-user-stories.docx
+++ b/hw/EPR1-user-stories.docx
@@ -1,6 +1,6 @@
 
 <file path=word/document.xml><?xml version="1.0" encoding="utf-8"?>
-<w:document xmlns:wpc="http://schemas.microsoft.com/office/word/2010/wordprocessingCanvas" xmlns:cx="http://schemas.microsoft.com/office/drawing/2014/chartex" xmlns:cx1="http://schemas.microsoft.com/office/drawing/2015/9/8/chartex" xmlns:cx2="http://schemas.microsoft.com/office/drawing/2015/10/21/chartex" xmlns:cx3="http://schemas.microsoft.com/office/drawing/2016/5/9/chartex" xmlns:cx4="http://schemas.microsoft.com/office/drawing/2016/5/10/chartex" xmlns:cx5="http://schemas.microsoft.com/office/drawing/2016/5/11/chartex" xmlns:cx6="http://schemas.microsoft.com/office/drawing/2016/5/12/chartex" xmlns:cx7="http://schemas.microsoft.com/office/drawing/2016/5/13/chartex" xmlns:cx8="http://schemas.microsoft.com/office/drawing/2016/5/14/chartex" xmlns:mc="http://schemas.openxmlformats.org/markup-compatibility/2006" xmlns:aink="http://schemas.microsoft.com/office/drawing/2016/ink" xmlns:am3d="http://schemas.microsoft.com/office/drawing/2017/model3d" xmlns:o="urn:schemas-microsoft-com:office:office" xmlns:r="http://schemas.openxmlformats.org/officeDocument/2006/relationships" xmlns:m="http://schemas.openxmlformats.org/officeDocument/2006/math" xmlns:v="urn:schemas-microsoft-com:vml" xmlns:wp14="http://schemas.microsoft.com/office/word/2010/wordprocessingDrawing" xmlns:wp="http://schemas.openxmlformats.org/drawingml/2006/wordprocessingDrawing" xmlns:w10="urn:schemas-microsoft-com:office:word" xmlns:w="http://schemas.openxmlformats.org/wordprocessingml/2006/main" xmlns:w14="http://schemas.microsoft.com/office/word/2010/wordml" xmlns:w15="http://schemas.microsoft.com/office/word/2012/wordml" xmlns:w16cex="http://schemas.microsoft.com/office/word/2018/wordml/cex" xmlns:w16cid="http://schemas.microsoft.com/office/word/2016/wordml/cid" xmlns:w16="http://schemas.microsoft.com/office/word/2018/wordml" xmlns:w16se="http://schemas.microsoft.com/office/word/2015/wordml/symex" xmlns:wpg="http://schemas.microsoft.com/office/word/2010/wordprocessingGroup" xmlns:wpi="http://schemas.microsoft.com/office/word/2010/wordprocessingInk" xmlns:wne="http://schemas.microsoft.com/office/word/2006/wordml" xmlns:wps="http://schemas.microsoft.com/office/word/2010/wordprocessingShape" mc:Ignorable="w14 w15 w16se w16cid w16 w16cex wp14">
+<w:document xmlns:wpc="http://schemas.microsoft.com/office/word/2010/wordprocessingCanvas" xmlns:cx="http://schemas.microsoft.com/office/drawing/2014/chartex" xmlns:cx1="http://schemas.microsoft.com/office/drawing/2015/9/8/chartex" xmlns:cx2="http://schemas.microsoft.com/office/drawing/2015/10/21/chartex" xmlns:cx3="http://schemas.microsoft.com/office/drawing/2016/5/9/chartex" xmlns:cx4="http://schemas.microsoft.com/office/drawing/2016/5/10/chartex" xmlns:cx5="http://schemas.microsoft.com/office/drawing/2016/5/11/chartex" xmlns:cx6="http://schemas.microsoft.com/office/drawing/2016/5/12/chartex" xmlns:cx7="http://schemas.microsoft.com/office/drawing/2016/5/13/chartex" xmlns:cx8="http://schemas.microsoft.com/office/drawing/2016/5/14/chartex" xmlns:mc="http://schemas.openxmlformats.org/markup-compatibility/2006" xmlns:aink="http://schemas.microsoft.com/office/drawing/2016/ink" xmlns:am3d="http://schemas.microsoft.com/office/drawing/2017/model3d" xmlns:o="urn:schemas-microsoft-com:office:office" xmlns:r="http://schemas.openxmlformats.org/officeDocument/2006/relationships" xmlns:m="http://schemas.openxmlformats.org/officeDocument/2006/math" xmlns:v="urn:schemas-microsoft-com:vml" xmlns:wp14="http://schemas.microsoft.com/office/word/2010/wordprocessingDrawing" xmlns:wp="http://schemas.openxmlformats.org/drawingml/2006/wordprocessingDrawing" xmlns:w10="urn:schemas-microsoft-com:office:word" xmlns:w="http://schemas.openxmlformats.org/wordprocessingml/2006/main" xmlns:w14="http://schemas.microsoft.com/office/word/2010/wordml" xmlns:w15="http://schemas.microsoft.com/office/word/2012/wordml" xmlns:w16cex="http://schemas.microsoft.com/office/word/2018/wordml/cex" xmlns:w16cid="http://schemas.microsoft.com/office/word/2016/wordml/cid" xmlns:w16="http://schemas.microsoft.com/office/word/2018/wordml" xmlns:w16sdtdh="http://schemas.microsoft.com/office/word/2020/wordml/sdtdatahash" xmlns:w16se="http://schemas.microsoft.com/office/word/2015/wordml/symex" xmlns:wpg="http://schemas.microsoft.com/office/word/2010/wordprocessingGroup" xmlns:wpi="http://schemas.microsoft.com/office/word/2010/wordprocessingInk" xmlns:wne="http://schemas.microsoft.com/office/word/2006/wordml" xmlns:wps="http://schemas.microsoft.com/office/word/2010/wordprocessingShape" mc:Ignorable="w14 w15 w16se w16cid w16 w16cex w16sdtdh wp14">
   <w:body>
     <w:p>
       <w:pPr>
@@ -261,7 +261,19 @@
         <w:rPr>
           <w:rFonts w:asciiTheme="minorHAnsi" w:hAnsiTheme="minorHAnsi" w:cstheme="minorHAnsi"/>
         </w:rPr>
-        <w:t xml:space="preserve"> FarmData2 fork for their development work.  This will allow you to collaborate more closely on the parts of FarmData that your team is developing. </w:t>
+        <w:t xml:space="preserve"> FarmData2 fork for their development work.  This will allow you to collaborate more closely on the parts of FarmData</w:t>
+      </w:r>
+      <w:r>
+        <w:rPr>
+          <w:rFonts w:asciiTheme="minorHAnsi" w:hAnsiTheme="minorHAnsi" w:cstheme="minorHAnsi"/>
+        </w:rPr>
+        <w:t>2</w:t>
+      </w:r>
+      <w:r>
+        <w:rPr>
+          <w:rFonts w:asciiTheme="minorHAnsi" w:hAnsiTheme="minorHAnsi" w:cstheme="minorHAnsi"/>
+        </w:rPr>
+        <w:t xml:space="preserve"> that your team is developing. </w:t>
       </w:r>
     </w:p>
     <w:p>
@@ -633,13 +645,48 @@
           <w:rFonts w:asciiTheme="minorHAnsi" w:hAnsiTheme="minorHAnsi" w:cstheme="minorHAnsi"/>
           <w:color w:val="002060"/>
         </w:rPr>
-        <w:t>[Note: at the time of writing, January 2022, GitHub is providing a new Project Beta as well as their traditional Projects. It’s better to stick with traditional style if possible.</w:t>
+        <w:t xml:space="preserve">[Note: at the time of writing, </w:t>
       </w:r>
       <w:r>
         <w:rPr>
           <w:rFonts w:asciiTheme="minorHAnsi" w:hAnsiTheme="minorHAnsi" w:cstheme="minorHAnsi"/>
           <w:color w:val="002060"/>
         </w:rPr>
+        <w:t>March</w:t>
+      </w:r>
+      <w:r>
+        <w:rPr>
+          <w:rFonts w:asciiTheme="minorHAnsi" w:hAnsiTheme="minorHAnsi" w:cstheme="minorHAnsi"/>
+          <w:color w:val="002060"/>
+        </w:rPr>
+        <w:t xml:space="preserve"> 2022, GitHub is providing a new Project Beta as well as their traditional Projects. </w:t>
+      </w:r>
+      <w:r>
+        <w:rPr>
+          <w:rFonts w:asciiTheme="minorHAnsi" w:hAnsiTheme="minorHAnsi" w:cstheme="minorHAnsi"/>
+          <w:color w:val="002060"/>
+        </w:rPr>
+        <w:t>Please use the</w:t>
+      </w:r>
+      <w:r>
+        <w:rPr>
+          <w:rFonts w:asciiTheme="minorHAnsi" w:hAnsiTheme="minorHAnsi" w:cstheme="minorHAnsi"/>
+          <w:color w:val="002060"/>
+        </w:rPr>
+        <w:t xml:space="preserve"> traditional style.</w:t>
+      </w:r>
+      <w:r>
+        <w:rPr>
+          <w:rFonts w:asciiTheme="minorHAnsi" w:hAnsiTheme="minorHAnsi" w:cstheme="minorHAnsi"/>
+          <w:color w:val="002060"/>
+        </w:rPr>
+        <w:t xml:space="preserve"> So click on Projects, not Projects Beta.</w:t>
+      </w:r>
+      <w:r>
+        <w:rPr>
+          <w:rFonts w:asciiTheme="minorHAnsi" w:hAnsiTheme="minorHAnsi" w:cstheme="minorHAnsi"/>
+          <w:color w:val="002060"/>
+        </w:rPr>
         <w:t xml:space="preserve"> </w:t>
       </w:r>
       <w:r>
@@ -647,106 +694,114 @@
           <w:rFonts w:asciiTheme="minorHAnsi" w:hAnsiTheme="minorHAnsi" w:cstheme="minorHAnsi"/>
           <w:color w:val="002060"/>
         </w:rPr>
-        <w:t xml:space="preserve"> </w:t>
+        <w:t>Then choose New Project. Give it a name, leave Template as None, then click Create Project.</w:t>
       </w:r>
       <w:r>
         <w:rPr>
           <w:rFonts w:asciiTheme="minorHAnsi" w:hAnsiTheme="minorHAnsi" w:cstheme="minorHAnsi"/>
           <w:color w:val="002060"/>
         </w:rPr>
-        <w:t>M</w:t>
-      </w:r>
+        <w:t>]</w:t>
+      </w:r>
+    </w:p>
+    <w:p>
+      <w:pPr>
+        <w:tabs>
+          <w:tab w:val="left" w:pos="360"/>
+        </w:tabs>
+        <w:rPr>
+          <w:rFonts w:asciiTheme="minorHAnsi" w:hAnsiTheme="minorHAnsi" w:cstheme="minorHAnsi"/>
+        </w:rPr>
+      </w:pPr>
+      <w:r>
+        <w:rPr>
+          <w:rFonts w:asciiTheme="minorHAnsi" w:hAnsiTheme="minorHAnsi" w:cstheme="minorHAnsi"/>
+        </w:rPr>
+        <w:t xml:space="preserve">Your new project uses the </w:t>
+      </w:r>
+      <w:r>
+        <w:rPr>
+          <w:rFonts w:asciiTheme="minorHAnsi" w:hAnsiTheme="minorHAnsi" w:cstheme="minorHAnsi"/>
+          <w:i/>
+          <w:iCs/>
+        </w:rPr>
+        <w:t xml:space="preserve">Kanban </w:t>
+      </w:r>
+      <w:r>
+        <w:rPr>
+          <w:rFonts w:asciiTheme="minorHAnsi" w:hAnsiTheme="minorHAnsi" w:cstheme="minorHAnsi"/>
+        </w:rPr>
+        <w:t xml:space="preserve">style of project management, so we will sometimes refer to it as your </w:t>
+      </w:r>
+      <w:r>
+        <w:rPr>
+          <w:rFonts w:asciiTheme="minorHAnsi" w:hAnsiTheme="minorHAnsi" w:cstheme="minorHAnsi"/>
+          <w:i/>
+          <w:iCs/>
+        </w:rPr>
+        <w:t>Kanban board</w:t>
+      </w:r>
+      <w:r>
+        <w:rPr>
+          <w:rFonts w:asciiTheme="minorHAnsi" w:hAnsiTheme="minorHAnsi" w:cstheme="minorHAnsi"/>
+        </w:rPr>
+        <w:t xml:space="preserve">. </w:t>
+      </w:r>
+    </w:p>
+    <w:p>
+      <w:pPr>
+        <w:tabs>
+          <w:tab w:val="left" w:pos="360"/>
+        </w:tabs>
+        <w:rPr>
+          <w:rFonts w:asciiTheme="minorHAnsi" w:hAnsiTheme="minorHAnsi" w:cstheme="minorHAnsi"/>
+        </w:rPr>
+      </w:pPr>
+    </w:p>
+    <w:p>
+      <w:pPr>
+        <w:tabs>
+          <w:tab w:val="left" w:pos="360"/>
+        </w:tabs>
+        <w:rPr>
+          <w:rFonts w:asciiTheme="minorHAnsi" w:hAnsiTheme="minorHAnsi" w:cstheme="minorHAnsi"/>
+        </w:rPr>
+      </w:pPr>
+      <w:r>
+        <w:rPr>
+          <w:rFonts w:asciiTheme="minorHAnsi" w:hAnsiTheme="minorHAnsi" w:cstheme="minorHAnsi"/>
+        </w:rPr>
+        <w:t xml:space="preserve">6. Create columns </w:t>
+      </w:r>
+      <w:r>
+        <w:rPr>
+          <w:rFonts w:asciiTheme="minorHAnsi" w:hAnsiTheme="minorHAnsi" w:cstheme="minorHAnsi"/>
+        </w:rPr>
+        <w:t xml:space="preserve">on your Kanban board </w:t>
+      </w:r>
+      <w:r>
+        <w:rPr>
+          <w:rFonts w:asciiTheme="minorHAnsi" w:hAnsiTheme="minorHAnsi" w:cstheme="minorHAnsi"/>
+        </w:rPr>
+        <w:t>for: Epic, Stories, Tasks, Scheduled, In Progress, Done.</w:t>
+      </w:r>
+    </w:p>
+    <w:p>
+      <w:pPr>
+        <w:tabs>
+          <w:tab w:val="left" w:pos="360"/>
+        </w:tabs>
+        <w:ind w:left="360"/>
+        <w:rPr>
+          <w:rFonts w:asciiTheme="minorHAnsi" w:hAnsiTheme="minorHAnsi" w:cstheme="minorHAnsi"/>
+        </w:rPr>
+      </w:pPr>
       <w:r>
         <w:rPr>
           <w:rFonts w:asciiTheme="minorHAnsi" w:hAnsiTheme="minorHAnsi" w:cstheme="minorHAnsi"/>
           <w:color w:val="002060"/>
         </w:rPr>
-        <w:t xml:space="preserve">ake sure to select the </w:t>
-      </w:r>
-      <w:r>
-        <w:rPr>
-          <w:rFonts w:asciiTheme="minorHAnsi" w:hAnsiTheme="minorHAnsi" w:cstheme="minorHAnsi"/>
-          <w:b/>
-          <w:bCs/>
-          <w:color w:val="002060"/>
-        </w:rPr>
-        <w:t>Kanban-style</w:t>
-      </w:r>
-      <w:r>
-        <w:rPr>
-          <w:rFonts w:asciiTheme="minorHAnsi" w:hAnsiTheme="minorHAnsi" w:cstheme="minorHAnsi"/>
-          <w:color w:val="002060"/>
-        </w:rPr>
-        <w:t xml:space="preserve"> project, not the spreadsheet-style Beta.</w:t>
-      </w:r>
-      <w:r>
-        <w:rPr>
-          <w:rFonts w:asciiTheme="minorHAnsi" w:hAnsiTheme="minorHAnsi" w:cstheme="minorHAnsi"/>
-          <w:color w:val="002060"/>
-        </w:rPr>
-        <w:t xml:space="preserve"> Make sure to create your project inside the repository. There is a new feature to create projects that span the entire organization including multiple repositories, but we don’t want that.</w:t>
-      </w:r>
-      <w:r>
-        <w:rPr>
-          <w:rFonts w:asciiTheme="minorHAnsi" w:hAnsiTheme="minorHAnsi" w:cstheme="minorHAnsi"/>
-          <w:color w:val="002060"/>
-        </w:rPr>
-        <w:t>]</w:t>
-      </w:r>
-    </w:p>
-    <w:p>
-      <w:pPr>
-        <w:tabs>
-          <w:tab w:val="left" w:pos="360"/>
-        </w:tabs>
-        <w:rPr>
-          <w:rFonts w:asciiTheme="minorHAnsi" w:hAnsiTheme="minorHAnsi" w:cstheme="minorHAnsi"/>
-        </w:rPr>
-      </w:pPr>
-    </w:p>
-    <w:p>
-      <w:pPr>
-        <w:tabs>
-          <w:tab w:val="left" w:pos="360"/>
-        </w:tabs>
-        <w:rPr>
-          <w:rFonts w:asciiTheme="minorHAnsi" w:hAnsiTheme="minorHAnsi" w:cstheme="minorHAnsi"/>
-        </w:rPr>
-      </w:pPr>
-      <w:r>
-        <w:rPr>
-          <w:rFonts w:asciiTheme="minorHAnsi" w:hAnsiTheme="minorHAnsi" w:cstheme="minorHAnsi"/>
-        </w:rPr>
-        <w:t xml:space="preserve">6. Create columns </w:t>
-      </w:r>
-      <w:r>
-        <w:rPr>
-          <w:rFonts w:asciiTheme="minorHAnsi" w:hAnsiTheme="minorHAnsi" w:cstheme="minorHAnsi"/>
-        </w:rPr>
-        <w:t xml:space="preserve">on your Kanban board </w:t>
-      </w:r>
-      <w:r>
-        <w:rPr>
-          <w:rFonts w:asciiTheme="minorHAnsi" w:hAnsiTheme="minorHAnsi" w:cstheme="minorHAnsi"/>
-        </w:rPr>
-        <w:t>for: Epic, Stories, Tasks, Scheduled, In Progress, Done.</w:t>
-      </w:r>
-    </w:p>
-    <w:p>
-      <w:pPr>
-        <w:tabs>
-          <w:tab w:val="left" w:pos="360"/>
-        </w:tabs>
-        <w:ind w:left="360"/>
-        <w:rPr>
-          <w:rFonts w:asciiTheme="minorHAnsi" w:hAnsiTheme="minorHAnsi" w:cstheme="minorHAnsi"/>
-        </w:rPr>
-      </w:pPr>
-      <w:r>
-        <w:rPr>
-          <w:rFonts w:asciiTheme="minorHAnsi" w:hAnsiTheme="minorHAnsi" w:cstheme="minorHAnsi"/>
-          <w:color w:val="002060"/>
-        </w:rPr>
+        <w:lastRenderedPageBreak/>
         <w:t xml:space="preserve">[Note: feel free to improvise </w:t>
       </w:r>
       <w:r>
@@ -1587,7 +1642,6 @@
         <w:rPr>
           <w:rFonts w:asciiTheme="minorHAnsi" w:hAnsiTheme="minorHAnsi" w:cstheme="minorHAnsi"/>
         </w:rPr>
-        <w:lastRenderedPageBreak/>
         <w:t>As with writing the Epic, you should feel free to seek out additional resources at any time.  If you feel stuck, search for and skim a few pages with more information or different examples that will help you move forward.</w:t>
       </w:r>
     </w:p>
@@ -2781,97 +2835,49 @@
           <w:rFonts w:asciiTheme="minorHAnsi" w:hAnsiTheme="minorHAnsi" w:cstheme="minorHAnsi"/>
         </w:rPr>
         <w:lastRenderedPageBreak/>
-        <w:t>Matt</w:t>
-      </w:r>
-      <w:r>
-        <w:rPr>
-          <w:rFonts w:asciiTheme="minorHAnsi" w:hAnsiTheme="minorHAnsi" w:cstheme="minorHAnsi"/>
-        </w:rPr>
-        <w:t xml:space="preserve"> Steiman</w:t>
-      </w:r>
-      <w:r>
-        <w:rPr>
-          <w:rFonts w:asciiTheme="minorHAnsi" w:hAnsiTheme="minorHAnsi" w:cstheme="minorHAnsi"/>
-        </w:rPr>
-        <w:t xml:space="preserve">, </w:t>
-      </w:r>
-      <w:r>
-        <w:rPr>
-          <w:rFonts w:asciiTheme="minorHAnsi" w:hAnsiTheme="minorHAnsi" w:cstheme="minorHAnsi"/>
-        </w:rPr>
-        <w:t>our client at</w:t>
-      </w:r>
-      <w:r>
-        <w:rPr>
-          <w:rFonts w:asciiTheme="minorHAnsi" w:hAnsiTheme="minorHAnsi" w:cstheme="minorHAnsi"/>
-        </w:rPr>
-        <w:t xml:space="preserve"> the farm, will </w:t>
-      </w:r>
-      <w:r>
-        <w:rPr>
-          <w:rFonts w:asciiTheme="minorHAnsi" w:hAnsiTheme="minorHAnsi" w:cstheme="minorHAnsi"/>
-        </w:rPr>
-        <w:t xml:space="preserve">likely </w:t>
-      </w:r>
-      <w:r>
-        <w:rPr>
-          <w:rFonts w:asciiTheme="minorHAnsi" w:hAnsiTheme="minorHAnsi" w:cstheme="minorHAnsi"/>
-        </w:rPr>
-        <w:t xml:space="preserve">be joining us </w:t>
-      </w:r>
-      <w:r>
-        <w:rPr>
-          <w:rFonts w:asciiTheme="minorHAnsi" w:hAnsiTheme="minorHAnsi" w:cstheme="minorHAnsi"/>
-        </w:rPr>
-        <w:t xml:space="preserve">at the start of </w:t>
-      </w:r>
-      <w:r>
-        <w:rPr>
-          <w:rFonts w:asciiTheme="minorHAnsi" w:hAnsiTheme="minorHAnsi" w:cstheme="minorHAnsi"/>
-        </w:rPr>
-        <w:t xml:space="preserve">the </w:t>
-      </w:r>
-      <w:r>
-        <w:rPr>
-          <w:rFonts w:asciiTheme="minorHAnsi" w:hAnsiTheme="minorHAnsi" w:cstheme="minorHAnsi"/>
-        </w:rPr>
-        <w:t xml:space="preserve">class </w:t>
-      </w:r>
-      <w:r>
-        <w:rPr>
-          <w:rFonts w:asciiTheme="minorHAnsi" w:hAnsiTheme="minorHAnsi" w:cstheme="minorHAnsi"/>
-        </w:rPr>
-        <w:t>when this assignment is due</w:t>
-      </w:r>
-      <w:r>
-        <w:rPr>
-          <w:rFonts w:asciiTheme="minorHAnsi" w:hAnsiTheme="minorHAnsi" w:cstheme="minorHAnsi"/>
-        </w:rPr>
-        <w:t xml:space="preserve"> to answer questions that you have about FarmData2 </w:t>
-      </w:r>
-      <w:r>
-        <w:rPr>
-          <w:rFonts w:asciiTheme="minorHAnsi" w:hAnsiTheme="minorHAnsi" w:cstheme="minorHAnsi"/>
-        </w:rPr>
-        <w:t>or</w:t>
-      </w:r>
-      <w:r>
-        <w:rPr>
-          <w:rFonts w:asciiTheme="minorHAnsi" w:hAnsiTheme="minorHAnsi" w:cstheme="minorHAnsi"/>
-        </w:rPr>
-        <w:t xml:space="preserve"> the particular features that you</w:t>
-      </w:r>
-      <w:r>
-        <w:rPr>
-          <w:rFonts w:asciiTheme="minorHAnsi" w:hAnsiTheme="minorHAnsi" w:cstheme="minorHAnsi"/>
-        </w:rPr>
-        <w:t xml:space="preserve">r team will be working on.  Each team will get about </w:t>
-      </w:r>
-      <w:r>
-        <w:rPr>
-          <w:rFonts w:asciiTheme="minorHAnsi" w:hAnsiTheme="minorHAnsi" w:cstheme="minorHAnsi"/>
-        </w:rPr>
-        <w:t>10 minutes.</w:t>
+        <w:t xml:space="preserve">Each team will get about </w:t>
+      </w:r>
+      <w:r>
+        <w:rPr>
+          <w:rFonts w:asciiTheme="minorHAnsi" w:hAnsiTheme="minorHAnsi" w:cstheme="minorHAnsi"/>
+        </w:rPr>
+        <w:t>10 minutes</w:t>
+      </w:r>
+      <w:r>
+        <w:rPr>
+          <w:rFonts w:asciiTheme="minorHAnsi" w:hAnsiTheme="minorHAnsi" w:cstheme="minorHAnsi"/>
+        </w:rPr>
+        <w:t xml:space="preserve"> to interact with the client, who will try to </w:t>
+      </w:r>
+      <w:r>
+        <w:rPr>
+          <w:rFonts w:asciiTheme="minorHAnsi" w:hAnsiTheme="minorHAnsi" w:cstheme="minorHAnsi"/>
+        </w:rPr>
+        <w:t xml:space="preserve">answer questions that you have about FarmData2 or the particular features that your team will be working on. </w:t>
+      </w:r>
+      <w:r>
+        <w:rPr>
+          <w:rFonts w:asciiTheme="minorHAnsi" w:hAnsiTheme="minorHAnsi" w:cstheme="minorHAnsi"/>
+        </w:rPr>
+        <w:t xml:space="preserve">As you know, the true client is </w:t>
+      </w:r>
+      <w:r>
+        <w:rPr>
+          <w:rFonts w:asciiTheme="minorHAnsi" w:hAnsiTheme="minorHAnsi" w:cstheme="minorHAnsi"/>
+        </w:rPr>
+        <w:t>Matt Steiman</w:t>
+      </w:r>
+      <w:r>
+        <w:rPr>
+          <w:rFonts w:asciiTheme="minorHAnsi" w:hAnsiTheme="minorHAnsi" w:cstheme="minorHAnsi"/>
+        </w:rPr>
+        <w:t xml:space="preserve"> from the Dickinson Farm, but Matt will be visiting the other section of COMP290 on the day this assignment is due. Therefore, the instructor will play the role of the client for this session.</w:t>
+      </w:r>
+      <w:r>
+        <w:rPr>
+          <w:rFonts w:asciiTheme="minorHAnsi" w:hAnsiTheme="minorHAnsi" w:cstheme="minorHAnsi"/>
+        </w:rPr>
+        <w:t xml:space="preserve"> </w:t>
       </w:r>
     </w:p>
     <w:p>
@@ -3060,19 +3066,7 @@
         <w:rPr>
           <w:rFonts w:asciiTheme="minorHAnsi" w:hAnsiTheme="minorHAnsi" w:cstheme="minorHAnsi"/>
         </w:rPr>
-        <w:t>Note: there is no Moodle submission for this assignment. Your submission to the W</w:t>
-      </w:r>
-      <w:r>
-        <w:rPr>
-          <w:rFonts w:asciiTheme="minorHAnsi" w:hAnsiTheme="minorHAnsi" w:cstheme="minorHAnsi"/>
-        </w:rPr>
-        <w:t xml:space="preserve">iD </w:t>
-      </w:r>
-      <w:r>
-        <w:rPr>
-          <w:rFonts w:asciiTheme="minorHAnsi" w:hAnsiTheme="minorHAnsi" w:cstheme="minorHAnsi"/>
-        </w:rPr>
-        <w:t>repository is the component of this assignment that will be used to determine satisfactory completion.</w:t>
+        <w:t>Note: there is no Moodle submission for this assignment. Your submission to the WiD repository is the component of this assignment that will be used to determine satisfactory completion.</w:t>
       </w:r>
     </w:p>
     <w:sectPr>
@@ -3086,7 +3080,7 @@
 </file>
 
 <file path=word/numbering.xml><?xml version="1.0" encoding="utf-8"?>
-<w:numbering xmlns:wpc="http://schemas.microsoft.com/office/word/2010/wordprocessingCanvas" xmlns:cx="http://schemas.microsoft.com/office/drawing/2014/chartex" xmlns:cx1="http://schemas.microsoft.com/office/drawing/2015/9/8/chartex" xmlns:cx2="http://schemas.microsoft.com/office/drawing/2015/10/21/chartex" xmlns:cx3="http://schemas.microsoft.com/office/drawing/2016/5/9/chartex" xmlns:cx4="http://schemas.microsoft.com/office/drawing/2016/5/10/chartex" xmlns:cx5="http://schemas.microsoft.com/office/drawing/2016/5/11/chartex" xmlns:cx6="http://schemas.microsoft.com/office/drawing/2016/5/12/chartex" xmlns:cx7="http://schemas.microsoft.com/office/drawing/2016/5/13/chartex" xmlns:cx8="http://schemas.microsoft.com/office/drawing/2016/5/14/chartex" xmlns:mc="http://schemas.openxmlformats.org/markup-compatibility/2006" xmlns:aink="http://schemas.microsoft.com/office/drawing/2016/ink" xmlns:am3d="http://schemas.microsoft.com/office/drawing/2017/model3d" xmlns:o="urn:schemas-microsoft-com:office:office" xmlns:r="http://schemas.openxmlformats.org/officeDocument/2006/relationships" xmlns:m="http://schemas.openxmlformats.org/officeDocument/2006/math" xmlns:v="urn:schemas-microsoft-com:vml" xmlns:wp14="http://schemas.microsoft.com/office/word/2010/wordprocessingDrawing" xmlns:wp="http://schemas.openxmlformats.org/drawingml/2006/wordprocessingDrawing" xmlns:w10="urn:schemas-microsoft-com:office:word" xmlns:w="http://schemas.openxmlformats.org/wordprocessingml/2006/main" xmlns:w14="http://schemas.microsoft.com/office/word/2010/wordml" xmlns:w15="http://schemas.microsoft.com/office/word/2012/wordml" xmlns:w16cex="http://schemas.microsoft.com/office/word/2018/wordml/cex" xmlns:w16cid="http://schemas.microsoft.com/office/word/2016/wordml/cid" xmlns:w16="http://schemas.microsoft.com/office/word/2018/wordml" xmlns:w16se="http://schemas.microsoft.com/office/word/2015/wordml/symex" xmlns:wpg="http://schemas.microsoft.com/office/word/2010/wordprocessingGroup" xmlns:wpi="http://schemas.microsoft.com/office/word/2010/wordprocessingInk" xmlns:wne="http://schemas.microsoft.com/office/word/2006/wordml" xmlns:wps="http://schemas.microsoft.com/office/word/2010/wordprocessingShape" mc:Ignorable="w14 w15 w16se w16cid w16 w16cex wp14">
+<w:numbering xmlns:wpc="http://schemas.microsoft.com/office/word/2010/wordprocessingCanvas" xmlns:cx="http://schemas.microsoft.com/office/drawing/2014/chartex" xmlns:cx1="http://schemas.microsoft.com/office/drawing/2015/9/8/chartex" xmlns:cx2="http://schemas.microsoft.com/office/drawing/2015/10/21/chartex" xmlns:cx3="http://schemas.microsoft.com/office/drawing/2016/5/9/chartex" xmlns:cx4="http://schemas.microsoft.com/office/drawing/2016/5/10/chartex" xmlns:cx5="http://schemas.microsoft.com/office/drawing/2016/5/11/chartex" xmlns:cx6="http://schemas.microsoft.com/office/drawing/2016/5/12/chartex" xmlns:cx7="http://schemas.microsoft.com/office/drawing/2016/5/13/chartex" xmlns:cx8="http://schemas.microsoft.com/office/drawing/2016/5/14/chartex" xmlns:mc="http://schemas.openxmlformats.org/markup-compatibility/2006" xmlns:aink="http://schemas.microsoft.com/office/drawing/2016/ink" xmlns:am3d="http://schemas.microsoft.com/office/drawing/2017/model3d" xmlns:o="urn:schemas-microsoft-com:office:office" xmlns:r="http://schemas.openxmlformats.org/officeDocument/2006/relationships" xmlns:m="http://schemas.openxmlformats.org/officeDocument/2006/math" xmlns:v="urn:schemas-microsoft-com:vml" xmlns:wp14="http://schemas.microsoft.com/office/word/2010/wordprocessingDrawing" xmlns:wp="http://schemas.openxmlformats.org/drawingml/2006/wordprocessingDrawing" xmlns:w10="urn:schemas-microsoft-com:office:word" xmlns:w="http://schemas.openxmlformats.org/wordprocessingml/2006/main" xmlns:w14="http://schemas.microsoft.com/office/word/2010/wordml" xmlns:w15="http://schemas.microsoft.com/office/word/2012/wordml" xmlns:w16cex="http://schemas.microsoft.com/office/word/2018/wordml/cex" xmlns:w16cid="http://schemas.microsoft.com/office/word/2016/wordml/cid" xmlns:w16="http://schemas.microsoft.com/office/word/2018/wordml" xmlns:w16sdtdh="http://schemas.microsoft.com/office/word/2020/wordml/sdtdatahash" xmlns:w16se="http://schemas.microsoft.com/office/word/2015/wordml/symex" xmlns:wpg="http://schemas.microsoft.com/office/word/2010/wordprocessingGroup" xmlns:wpi="http://schemas.microsoft.com/office/word/2010/wordprocessingInk" xmlns:wne="http://schemas.microsoft.com/office/word/2006/wordml" xmlns:wps="http://schemas.microsoft.com/office/word/2010/wordprocessingShape" mc:Ignorable="w14 w15 w16se w16cid w16 w16cex w16sdtdh wp14">
   <w:abstractNum w:abstractNumId="0" w15:restartNumberingAfterBreak="0">
     <w:nsid w:val="0AE23ABC"/>
     <w:multiLevelType w:val="hybridMultilevel"/>
@@ -3671,7 +3665,7 @@
 </file>
 
 <file path=word/styles.xml><?xml version="1.0" encoding="utf-8"?>
-<w:styles xmlns:mc="http://schemas.openxmlformats.org/markup-compatibility/2006" xmlns:r="http://schemas.openxmlformats.org/officeDocument/2006/relationships" xmlns:w="http://schemas.openxmlformats.org/wordprocessingml/2006/main" xmlns:w14="http://schemas.microsoft.com/office/word/2010/wordml" xmlns:w15="http://schemas.microsoft.com/office/word/2012/wordml" xmlns:w16cex="http://schemas.microsoft.com/office/word/2018/wordml/cex" xmlns:w16cid="http://schemas.microsoft.com/office/word/2016/wordml/cid" xmlns:w16="http://schemas.microsoft.com/office/word/2018/wordml" xmlns:w16se="http://schemas.microsoft.com/office/word/2015/wordml/symex" mc:Ignorable="w14 w15 w16se w16cid w16 w16cex">
+<w:styles xmlns:mc="http://schemas.openxmlformats.org/markup-compatibility/2006" xmlns:r="http://schemas.openxmlformats.org/officeDocument/2006/relationships" xmlns:w="http://schemas.openxmlformats.org/wordprocessingml/2006/main" xmlns:w14="http://schemas.microsoft.com/office/word/2010/wordml" xmlns:w15="http://schemas.microsoft.com/office/word/2012/wordml" xmlns:w16cex="http://schemas.microsoft.com/office/word/2018/wordml/cex" xmlns:w16cid="http://schemas.microsoft.com/office/word/2016/wordml/cid" xmlns:w16="http://schemas.microsoft.com/office/word/2018/wordml" xmlns:w16sdtdh="http://schemas.microsoft.com/office/word/2020/wordml/sdtdatahash" xmlns:w16se="http://schemas.microsoft.com/office/word/2015/wordml/symex" mc:Ignorable="w14 w15 w16se w16cid w16 w16cex w16sdtdh">
   <w:docDefaults>
     <w:rPrDefault>
       <w:rPr>

</xml_diff>